<commit_message>
Add conversion plan for Excel manual to PowerPoint slides
- Create new markdown file for the conversion plan of "相見積操作マニュアル.xlsx" to PowerPoint.
- Outline steps for environment setup, Excel parsing, PowerPoint generation, and verification.
- Include details on required libraries, file structure, and design guidelines for the slides.
- Establish a verification plan to ensure the accuracy and quality of the generated PowerPoint.
</commit_message>
<xml_diff>
--- a/05_mail/見積依頼_サンプル.docx
+++ b/05_mail/見積依頼_サンプル.docx
@@ -110,7 +110,7 @@
         <w:rPr>
           <w:noProof/>
         </w:rPr>
-        <w:t>2026年2月12日</w:t>
+        <w:t>2026年2月13日</w:t>
       </w:r>
       <w:r>
         <w:fldChar w:fldCharType="end"/>
@@ -419,15 +419,13 @@
               <w:widowControl/>
               <w:jc w:val="left"/>
               <w:rPr>
-                <w:rFonts w:ascii="Meiryo UI" w:eastAsia="Meiryo UI" w:hAnsi="Meiryo UI" w:hint="eastAsia"/>
+                <w:rFonts w:ascii="Meiryo UI" w:eastAsia="Meiryo UI" w:hAnsi="Meiryo UI"/>
                 <w:sz w:val="22"/>
               </w:rPr>
             </w:pPr>
-            <w:proofErr w:type="spellStart"/>
             <w:r>
               <w:t>FineTest</w:t>
             </w:r>
-            <w:proofErr w:type="spellEnd"/>
           </w:p>
         </w:tc>
         <w:tc>
@@ -446,7 +444,7 @@
               <w:widowControl/>
               <w:jc w:val="left"/>
               <w:rPr>
-                <w:rFonts w:ascii="Meiryo UI" w:eastAsia="Meiryo UI" w:hAnsi="Meiryo UI" w:hint="eastAsia"/>
+                <w:rFonts w:ascii="Meiryo UI" w:eastAsia="Meiryo UI" w:hAnsi="Meiryo UI"/>
                 <w:sz w:val="22"/>
               </w:rPr>
             </w:pPr>
@@ -463,9 +461,6 @@
             <w:pPr>
               <w:widowControl/>
               <w:jc w:val="left"/>
-              <w:rPr>
-                <w:rFonts w:hint="eastAsia"/>
-              </w:rPr>
             </w:pPr>
             <w:r>
               <w:t>1</w:t>
@@ -484,13 +479,8 @@
               <w:widowControl/>
               <w:jc w:val="left"/>
             </w:pPr>
-            <w:proofErr w:type="spellStart"/>
             <w:r>
-              <w:t>AssayMax</w:t>
-            </w:r>
-            <w:proofErr w:type="spellEnd"/>
-            <w:r>
-              <w:t xml:space="preserve"> Human Von Willebrand Factor (VWF) ELISA Kit</w:t>
+              <w:t>AssayMax Human Von Willebrand Factor (VWF) ELISA Kit</w:t>
             </w:r>
           </w:p>
         </w:tc>
@@ -510,7 +500,7 @@
               <w:widowControl/>
               <w:jc w:val="left"/>
               <w:rPr>
-                <w:rFonts w:ascii="Meiryo UI" w:eastAsia="Meiryo UI" w:hAnsi="Meiryo UI" w:hint="eastAsia"/>
+                <w:rFonts w:ascii="Meiryo UI" w:eastAsia="Meiryo UI" w:hAnsi="Meiryo UI"/>
                 <w:sz w:val="22"/>
               </w:rPr>
             </w:pPr>
@@ -535,7 +525,7 @@
               <w:widowControl/>
               <w:jc w:val="left"/>
               <w:rPr>
-                <w:rFonts w:ascii="Meiryo UI" w:eastAsia="Meiryo UI" w:hAnsi="Meiryo UI" w:hint="eastAsia"/>
+                <w:rFonts w:ascii="Meiryo UI" w:eastAsia="Meiryo UI" w:hAnsi="Meiryo UI"/>
                 <w:sz w:val="22"/>
               </w:rPr>
             </w:pPr>
@@ -552,9 +542,6 @@
             <w:pPr>
               <w:widowControl/>
               <w:jc w:val="left"/>
-              <w:rPr>
-                <w:rFonts w:hint="eastAsia"/>
-              </w:rPr>
             </w:pPr>
             <w:r>
               <w:t>1</w:t>
@@ -594,15 +581,13 @@
               <w:widowControl/>
               <w:jc w:val="left"/>
               <w:rPr>
-                <w:rFonts w:ascii="Meiryo UI" w:eastAsia="Meiryo UI" w:hAnsi="Meiryo UI" w:hint="eastAsia"/>
+                <w:rFonts w:ascii="Meiryo UI" w:eastAsia="Meiryo UI" w:hAnsi="Meiryo UI"/>
                 <w:sz w:val="22"/>
               </w:rPr>
             </w:pPr>
-            <w:proofErr w:type="spellStart"/>
             <w:r>
               <w:t>FineTest</w:t>
             </w:r>
-            <w:proofErr w:type="spellEnd"/>
           </w:p>
         </w:tc>
         <w:tc>
@@ -621,7 +606,7 @@
               <w:widowControl/>
               <w:jc w:val="left"/>
               <w:rPr>
-                <w:rFonts w:ascii="Meiryo UI" w:eastAsia="Meiryo UI" w:hAnsi="Meiryo UI" w:hint="eastAsia"/>
+                <w:rFonts w:ascii="Meiryo UI" w:eastAsia="Meiryo UI" w:hAnsi="Meiryo UI"/>
                 <w:sz w:val="22"/>
               </w:rPr>
             </w:pPr>
@@ -638,9 +623,6 @@
             <w:pPr>
               <w:widowControl/>
               <w:jc w:val="left"/>
-              <w:rPr>
-                <w:rFonts w:hint="eastAsia"/>
-              </w:rPr>
             </w:pPr>
             <w:r>
               <w:t>1</w:t>
@@ -969,71 +951,6 @@
     </w:p>
   </w:footnote>
 </w:footnotes>
-</file>
-
-<file path=word/recipientData.xml><?xml version="1.0" encoding="utf-8"?>
-<wne:recipients xmlns:wpc="http://schemas.microsoft.com/office/word/2010/wordprocessingCanvas" xmlns:cx="http://schemas.microsoft.com/office/drawing/2014/chartex" xmlns:cx1="http://schemas.microsoft.com/office/drawing/2015/9/8/chartex" xmlns:cx2="http://schemas.microsoft.com/office/drawing/2015/10/21/chartex" xmlns:cx3="http://schemas.microsoft.com/office/drawing/2016/5/9/chartex" xmlns:cx4="http://schemas.microsoft.com/office/drawing/2016/5/10/chartex" xmlns:cx5="http://schemas.microsoft.com/office/drawing/2016/5/11/chartex" xmlns:cx6="http://schemas.microsoft.com/office/drawing/2016/5/12/chartex" xmlns:cx7="http://schemas.microsoft.com/office/drawing/2016/5/13/chartex" xmlns:cx8="http://schemas.microsoft.com/office/drawing/2016/5/14/chartex" xmlns:mc="http://schemas.openxmlformats.org/markup-compatibility/2006" xmlns:aink="http://schemas.microsoft.com/office/drawing/2016/ink" xmlns:am3d="http://schemas.microsoft.com/office/drawing/2017/model3d" xmlns:o="urn:schemas-microsoft-com:office:office" xmlns:oel="http://schemas.microsoft.com/office/2019/extlst" xmlns:r="http://schemas.openxmlformats.org/officeDocument/2006/relationships" xmlns:m="http://schemas.openxmlformats.org/officeDocument/2006/math" xmlns:v="urn:schemas-microsoft-com:vml" xmlns:wp14="http://schemas.microsoft.com/office/word/2010/wordprocessingDrawing" xmlns:wp="http://schemas.openxmlformats.org/drawingml/2006/wordprocessingDrawing" xmlns:w10="urn:schemas-microsoft-com:office:word" xmlns:w="http://schemas.openxmlformats.org/wordprocessingml/2006/main" xmlns:w14="http://schemas.microsoft.com/office/word/2010/wordml" xmlns:w15="http://schemas.microsoft.com/office/word/2012/wordml" xmlns:w16cex="http://schemas.microsoft.com/office/word/2018/wordml/cex" xmlns:w16cid="http://schemas.microsoft.com/office/word/2016/wordml/cid" xmlns:w16="http://schemas.microsoft.com/office/word/2018/wordml" xmlns:w16du="http://schemas.microsoft.com/office/word/2023/wordml/word16du" xmlns:w16sdtdh="http://schemas.microsoft.com/office/word/2020/wordml/sdtdatahash" xmlns:w16se="http://schemas.microsoft.com/office/word/2015/wordml/symex" xmlns:wpg="http://schemas.microsoft.com/office/word/2010/wordprocessingGroup" xmlns:wpi="http://schemas.microsoft.com/office/word/2010/wordprocessingInk" xmlns:wne="http://schemas.microsoft.com/office/word/2006/wordml" xmlns:wps="http://schemas.microsoft.com/office/word/2010/wordprocessingShape" mc:Ignorable="w14 w15 w16se w16cid w16 w16cex w16sdtdh w16du wp14">
-  <wne:recipientData>
-    <wne:active wne:val="1"/>
-    <wne:hash wne:val="1366498495"/>
-  </wne:recipientData>
-  <wne:recipientData>
-    <wne:active wne:val="1"/>
-    <wne:hash wne:val="1549482435"/>
-  </wne:recipientData>
-  <wne:recipientData>
-    <wne:active wne:val="1"/>
-    <wne:hash wne:val="1894507278"/>
-  </wne:recipientData>
-  <wne:recipientData>
-    <wne:active wne:val="1"/>
-    <wne:hash wne:val="-323762086"/>
-  </wne:recipientData>
-  <wne:recipientData>
-    <wne:active wne:val="1"/>
-    <wne:hash wne:val="2030905734"/>
-  </wne:recipientData>
-  <wne:recipientData>
-    <wne:active wne:val="1"/>
-    <wne:hash wne:val="1830988587"/>
-  </wne:recipientData>
-  <wne:recipientData>
-    <wne:active wne:val="1"/>
-    <wne:hash wne:val="2143855647"/>
-  </wne:recipientData>
-  <wne:recipientData>
-    <wne:active wne:val="1"/>
-    <wne:hash wne:val="-658648326"/>
-  </wne:recipientData>
-  <wne:recipientData>
-    <wne:active wne:val="1"/>
-    <wne:hash wne:val="49140383"/>
-  </wne:recipientData>
-  <wne:recipientData>
-    <wne:active wne:val="1"/>
-    <wne:hash wne:val="847830381"/>
-  </wne:recipientData>
-  <wne:recipientData>
-    <wne:active wne:val="1"/>
-    <wne:hash wne:val="741048741"/>
-  </wne:recipientData>
-  <wne:recipientData>
-    <wne:active wne:val="1"/>
-    <wne:hash wne:val="129160969"/>
-  </wne:recipientData>
-  <wne:recipientData>
-    <wne:active wne:val="1"/>
-    <wne:hash wne:val="601235083"/>
-  </wne:recipientData>
-  <wne:recipientData>
-    <wne:active wne:val="1"/>
-    <wne:hash wne:val="-9134050"/>
-  </wne:recipientData>
-  <wne:recipientData>
-    <wne:active wne:val="1"/>
-    <wne:hash wne:val="1426413136"/>
-  </wne:recipientData>
-</wne:recipients>
 </file>
 
 <file path=word/styles.xml><?xml version="1.0" encoding="utf-8"?>
@@ -1852,6 +1769,18 @@
 </file>
 
 <file path=customXml/item1.xml><?xml version="1.0" encoding="utf-8"?>
+<b:Sources xmlns:b="http://schemas.openxmlformats.org/officeDocument/2006/bibliography" xmlns="http://schemas.openxmlformats.org/officeDocument/2006/bibliography" SelectedStyle="\APASixthEditionOfficeOnline.xsl" StyleName="APA" Version="6"/>
+</file>
+
+<file path=customXml/item2.xml><?xml version="1.0" encoding="utf-8"?>
+<p:properties xmlns:p="http://schemas.microsoft.com/office/2006/metadata/properties" xmlns:xsi="http://www.w3.org/2001/XMLSchema-instance" xmlns:pc="http://schemas.microsoft.com/office/infopath/2007/PartnerControls">
+  <documentManagement>
+    <_activity xmlns="ffd8ceb6-cce6-49f9-a1a4-fc9be9c1edcc" xsi:nil="true"/>
+  </documentManagement>
+</p:properties>
+</file>
+
+<file path=customXml/item3.xml><?xml version="1.0" encoding="utf-8"?>
 <ct:contentTypeSchema xmlns:ct="http://schemas.microsoft.com/office/2006/metadata/contentType" xmlns:ma="http://schemas.microsoft.com/office/2006/metadata/properties/metaAttributes" ct:_="" ma:_="" ma:contentTypeName="ドキュメント" ma:contentTypeID="0x0101000405A1DCDB71B34A9EFEDF87CE12746F" ma:contentTypeVersion="16" ma:contentTypeDescription="新しいドキュメントを作成します。" ma:contentTypeScope="" ma:versionID="535c318141905b0e8810fbefdaf226cd">
   <xsd:schema xmlns:xsd="http://www.w3.org/2001/XMLSchema" xmlns:xs="http://www.w3.org/2001/XMLSchema" xmlns:p="http://schemas.microsoft.com/office/2006/metadata/properties" xmlns:ns3="ffd8ceb6-cce6-49f9-a1a4-fc9be9c1edcc" xmlns:ns4="c63d1501-5cd2-443d-b6cb-3274193e47d4" targetNamespace="http://schemas.microsoft.com/office/2006/metadata/properties" ma:root="true" ma:fieldsID="e7b1b551f26aaf730127759079db60e9" ns3:_="" ns4:_="">
     <xsd:import namespace="ffd8ceb6-cce6-49f9-a1a4-fc9be9c1edcc"/>
@@ -2090,18 +2019,6 @@
 </ct:contentTypeSchema>
 </file>
 
-<file path=customXml/item2.xml><?xml version="1.0" encoding="utf-8"?>
-<p:properties xmlns:p="http://schemas.microsoft.com/office/2006/metadata/properties" xmlns:xsi="http://www.w3.org/2001/XMLSchema-instance" xmlns:pc="http://schemas.microsoft.com/office/infopath/2007/PartnerControls">
-  <documentManagement>
-    <_activity xmlns="ffd8ceb6-cce6-49f9-a1a4-fc9be9c1edcc" xsi:nil="true"/>
-  </documentManagement>
-</p:properties>
-</file>
-
-<file path=customXml/item3.xml><?xml version="1.0" encoding="utf-8"?>
-<b:Sources xmlns:b="http://schemas.openxmlformats.org/officeDocument/2006/bibliography" xmlns="http://schemas.openxmlformats.org/officeDocument/2006/bibliography" SelectedStyle="\APASixthEditionOfficeOnline.xsl" StyleName="APA" Version="6"/>
-</file>
-
 <file path=customXml/item4.xml><?xml version="1.0" encoding="utf-8"?>
 <?mso-contentType ?>
 <FormTemplates xmlns="http://schemas.microsoft.com/sharepoint/v3/contenttype/forms">
@@ -2112,20 +2029,9 @@
 </file>
 
 <file path=customXml/itemProps1.xml><?xml version="1.0" encoding="utf-8"?>
-<ds:datastoreItem xmlns:ds="http://schemas.openxmlformats.org/officeDocument/2006/customXml" ds:itemID="{DA08BA99-15A0-4ECA-A270-16E2AA9F0DB9}">
+<ds:datastoreItem xmlns:ds="http://schemas.openxmlformats.org/officeDocument/2006/customXml" ds:itemID="{49A7B04E-D860-412E-A54D-D70EB1A8ED78}">
   <ds:schemaRefs>
-    <ds:schemaRef ds:uri="http://schemas.microsoft.com/office/2006/metadata/contentType"/>
-    <ds:schemaRef ds:uri="http://schemas.microsoft.com/office/2006/metadata/properties/metaAttributes"/>
-    <ds:schemaRef ds:uri="http://www.w3.org/2001/XMLSchema"/>
-    <ds:schemaRef ds:uri="http://schemas.microsoft.com/office/2006/metadata/properties"/>
-    <ds:schemaRef ds:uri="ffd8ceb6-cce6-49f9-a1a4-fc9be9c1edcc"/>
-    <ds:schemaRef ds:uri="c63d1501-5cd2-443d-b6cb-3274193e47d4"/>
-    <ds:schemaRef ds:uri="http://schemas.microsoft.com/office/2006/documentManagement/types"/>
-    <ds:schemaRef ds:uri="http://schemas.microsoft.com/office/infopath/2007/PartnerControls"/>
-    <ds:schemaRef ds:uri="http://schemas.openxmlformats.org/package/2006/metadata/core-properties"/>
-    <ds:schemaRef ds:uri="http://purl.org/dc/elements/1.1/"/>
-    <ds:schemaRef ds:uri="http://purl.org/dc/terms/"/>
-    <ds:schemaRef ds:uri="http://schemas.microsoft.com/internal/obd"/>
+    <ds:schemaRef ds:uri="http://schemas.openxmlformats.org/officeDocument/2006/bibliography"/>
   </ds:schemaRefs>
 </ds:datastoreItem>
 </file>
@@ -2148,9 +2054,20 @@
 </file>
 
 <file path=customXml/itemProps3.xml><?xml version="1.0" encoding="utf-8"?>
-<ds:datastoreItem xmlns:ds="http://schemas.openxmlformats.org/officeDocument/2006/customXml" ds:itemID="{49A7B04E-D860-412E-A54D-D70EB1A8ED78}">
+<ds:datastoreItem xmlns:ds="http://schemas.openxmlformats.org/officeDocument/2006/customXml" ds:itemID="{DA08BA99-15A0-4ECA-A270-16E2AA9F0DB9}">
   <ds:schemaRefs>
-    <ds:schemaRef ds:uri="http://schemas.openxmlformats.org/officeDocument/2006/bibliography"/>
+    <ds:schemaRef ds:uri="http://schemas.microsoft.com/office/2006/metadata/contentType"/>
+    <ds:schemaRef ds:uri="http://schemas.microsoft.com/office/2006/metadata/properties/metaAttributes"/>
+    <ds:schemaRef ds:uri="http://www.w3.org/2001/XMLSchema"/>
+    <ds:schemaRef ds:uri="http://schemas.microsoft.com/office/2006/metadata/properties"/>
+    <ds:schemaRef ds:uri="ffd8ceb6-cce6-49f9-a1a4-fc9be9c1edcc"/>
+    <ds:schemaRef ds:uri="c63d1501-5cd2-443d-b6cb-3274193e47d4"/>
+    <ds:schemaRef ds:uri="http://schemas.microsoft.com/office/2006/documentManagement/types"/>
+    <ds:schemaRef ds:uri="http://schemas.microsoft.com/office/infopath/2007/PartnerControls"/>
+    <ds:schemaRef ds:uri="http://schemas.openxmlformats.org/package/2006/metadata/core-properties"/>
+    <ds:schemaRef ds:uri="http://purl.org/dc/elements/1.1/"/>
+    <ds:schemaRef ds:uri="http://purl.org/dc/terms/"/>
+    <ds:schemaRef ds:uri="http://schemas.microsoft.com/internal/obd"/>
   </ds:schemaRefs>
 </ds:datastoreItem>
 </file>

</xml_diff>